<commit_message>
Added partial functionality to menu class. V2.0
</commit_message>
<xml_diff>
--- a/Schema_Menu.docx
+++ b/Schema_Menu.docx
@@ -280,6 +280,20 @@
         <w:t>Persoana</w:t>
       </w:r>
       <w:proofErr w:type="spellEnd"/>
+      <w:r>
+        <w:rPr>
+          <w:lang w:val="en-US"/>
+        </w:rPr>
+        <w:t xml:space="preserve"> -de </w:t>
+      </w:r>
+      <w:proofErr w:type="spellStart"/>
+      <w:r>
+        <w:rPr>
+          <w:lang w:val="en-US"/>
+        </w:rPr>
+        <w:t>facut</w:t>
+      </w:r>
+      <w:proofErr w:type="spellEnd"/>
     </w:p>
     <w:p>
       <w:pPr>
@@ -511,640 +525,640 @@
           <w:lang w:val="en-US"/>
         </w:rPr>
         <w:t>activitati</w:t>
-      </w:r>
-      <w:proofErr w:type="spellEnd"/>
-    </w:p>
-    <w:p>
-      <w:pPr>
-        <w:pStyle w:val="ListParagraph"/>
-        <w:numPr>
-          <w:ilvl w:val="0"/>
-          <w:numId w:val="3"/>
-        </w:numPr>
-        <w:rPr>
-          <w:lang w:val="en-US"/>
-        </w:rPr>
-      </w:pPr>
-      <w:proofErr w:type="spellStart"/>
-      <w:r>
-        <w:rPr>
-          <w:lang w:val="en-US"/>
-        </w:rPr>
-        <w:t>Modificati</w:t>
-      </w:r>
-      <w:proofErr w:type="spellEnd"/>
-      <w:r>
-        <w:rPr>
-          <w:lang w:val="en-US"/>
-        </w:rPr>
-        <w:t xml:space="preserve"> </w:t>
-      </w:r>
-      <w:proofErr w:type="spellStart"/>
-      <w:r>
-        <w:rPr>
-          <w:lang w:val="en-US"/>
-        </w:rPr>
-        <w:t>activitati</w:t>
-      </w:r>
-      <w:proofErr w:type="spellEnd"/>
-    </w:p>
-    <w:p>
-      <w:pPr>
-        <w:pStyle w:val="ListParagraph"/>
-        <w:numPr>
-          <w:ilvl w:val="0"/>
-          <w:numId w:val="3"/>
-        </w:numPr>
-        <w:rPr>
-          <w:lang w:val="en-US"/>
-        </w:rPr>
-      </w:pPr>
-      <w:proofErr w:type="spellStart"/>
-      <w:r>
-        <w:rPr>
-          <w:lang w:val="en-US"/>
-        </w:rPr>
-        <w:t>Inapoi</w:t>
-      </w:r>
-      <w:proofErr w:type="spellEnd"/>
-    </w:p>
-    <w:p>
-      <w:pPr>
-        <w:ind w:left="360"/>
-        <w:rPr>
-          <w:lang w:val="en-US"/>
-        </w:rPr>
-      </w:pPr>
-    </w:p>
-    <w:p>
-      <w:pPr>
-        <w:ind w:left="360"/>
-        <w:rPr>
-          <w:lang w:val="en-US"/>
-        </w:rPr>
-      </w:pPr>
-    </w:p>
-    <w:p>
-      <w:pPr>
-        <w:jc w:val="center"/>
-        <w:rPr>
-          <w:lang w:val="en-US"/>
-        </w:rPr>
-      </w:pPr>
-      <w:r>
-        <w:rPr>
-          <w:lang w:val="en-US"/>
-        </w:rPr>
-        <w:t>Discipline Menu</w:t>
-      </w:r>
-    </w:p>
-    <w:p>
-      <w:pPr>
-        <w:jc w:val="center"/>
-        <w:rPr>
-          <w:lang w:val="en-US"/>
-        </w:rPr>
-      </w:pPr>
-    </w:p>
-    <w:p>
-      <w:pPr>
-        <w:pStyle w:val="ListParagraph"/>
-        <w:numPr>
-          <w:ilvl w:val="0"/>
-          <w:numId w:val="4"/>
-        </w:numPr>
-        <w:rPr>
-          <w:lang w:val="en-US"/>
-        </w:rPr>
-      </w:pPr>
-      <w:proofErr w:type="spellStart"/>
-      <w:r>
-        <w:rPr>
-          <w:lang w:val="en-US"/>
-        </w:rPr>
-        <w:t>Creati</w:t>
-      </w:r>
-      <w:proofErr w:type="spellEnd"/>
-      <w:r>
-        <w:rPr>
-          <w:lang w:val="en-US"/>
-        </w:rPr>
-        <w:t xml:space="preserve"> </w:t>
-      </w:r>
-      <w:proofErr w:type="spellStart"/>
-      <w:r>
-        <w:rPr>
-          <w:lang w:val="en-US"/>
-        </w:rPr>
-        <w:t>disciplina</w:t>
-      </w:r>
-      <w:proofErr w:type="spellEnd"/>
-    </w:p>
-    <w:p>
-      <w:pPr>
-        <w:pStyle w:val="ListParagraph"/>
-        <w:numPr>
-          <w:ilvl w:val="0"/>
-          <w:numId w:val="4"/>
-        </w:numPr>
-        <w:rPr>
-          <w:lang w:val="en-US"/>
-        </w:rPr>
-      </w:pPr>
-      <w:proofErr w:type="spellStart"/>
-      <w:r>
-        <w:rPr>
-          <w:lang w:val="en-US"/>
-        </w:rPr>
-        <w:t>Sterge</w:t>
-      </w:r>
-      <w:proofErr w:type="spellEnd"/>
-      <w:r>
-        <w:rPr>
-          <w:lang w:val="en-US"/>
-        </w:rPr>
-        <w:t xml:space="preserve"> </w:t>
-      </w:r>
-      <w:proofErr w:type="spellStart"/>
-      <w:r>
-        <w:rPr>
-          <w:lang w:val="en-US"/>
-        </w:rPr>
-        <w:t>disciplina</w:t>
-      </w:r>
-      <w:proofErr w:type="spellEnd"/>
-    </w:p>
-    <w:p>
-      <w:pPr>
-        <w:pStyle w:val="ListParagraph"/>
-        <w:numPr>
-          <w:ilvl w:val="0"/>
-          <w:numId w:val="4"/>
-        </w:numPr>
-        <w:rPr>
-          <w:lang w:val="en-US"/>
-        </w:rPr>
-      </w:pPr>
-      <w:proofErr w:type="spellStart"/>
-      <w:r>
-        <w:rPr>
-          <w:lang w:val="en-US"/>
-        </w:rPr>
-        <w:t>Modificati</w:t>
-      </w:r>
-      <w:proofErr w:type="spellEnd"/>
-      <w:r>
-        <w:rPr>
-          <w:lang w:val="en-US"/>
-        </w:rPr>
-        <w:t xml:space="preserve"> </w:t>
-      </w:r>
-      <w:proofErr w:type="spellStart"/>
-      <w:r>
-        <w:rPr>
-          <w:lang w:val="en-US"/>
-        </w:rPr>
-        <w:t>disciplina</w:t>
-      </w:r>
-      <w:proofErr w:type="spellEnd"/>
-    </w:p>
-    <w:p>
-      <w:pPr>
-        <w:pStyle w:val="ListParagraph"/>
-        <w:numPr>
-          <w:ilvl w:val="0"/>
-          <w:numId w:val="4"/>
-        </w:numPr>
-        <w:rPr>
-          <w:lang w:val="en-US"/>
-        </w:rPr>
-      </w:pPr>
-      <w:proofErr w:type="spellStart"/>
-      <w:r>
-        <w:rPr>
-          <w:lang w:val="en-US"/>
-        </w:rPr>
-        <w:t>Inroleaza</w:t>
-      </w:r>
-      <w:proofErr w:type="spellEnd"/>
-      <w:r>
-        <w:rPr>
-          <w:lang w:val="en-US"/>
-        </w:rPr>
-        <w:t xml:space="preserve"> student</w:t>
-      </w:r>
-    </w:p>
-    <w:p>
-      <w:pPr>
-        <w:pStyle w:val="ListParagraph"/>
-        <w:numPr>
-          <w:ilvl w:val="0"/>
-          <w:numId w:val="4"/>
-        </w:numPr>
-        <w:rPr>
-          <w:lang w:val="en-US"/>
-        </w:rPr>
-      </w:pPr>
-      <w:proofErr w:type="spellStart"/>
-      <w:r>
-        <w:rPr>
-          <w:lang w:val="en-US"/>
-        </w:rPr>
-        <w:t>Elimina</w:t>
-      </w:r>
-      <w:proofErr w:type="spellEnd"/>
-      <w:r>
-        <w:rPr>
-          <w:lang w:val="en-US"/>
-        </w:rPr>
-        <w:t xml:space="preserve"> student</w:t>
-      </w:r>
-    </w:p>
-    <w:p>
-      <w:pPr>
-        <w:pStyle w:val="ListParagraph"/>
-        <w:numPr>
-          <w:ilvl w:val="0"/>
-          <w:numId w:val="4"/>
-        </w:numPr>
-        <w:rPr>
-          <w:lang w:val="en-US"/>
-        </w:rPr>
-      </w:pPr>
-      <w:proofErr w:type="spellStart"/>
-      <w:r>
-        <w:rPr>
-          <w:lang w:val="en-US"/>
-        </w:rPr>
-        <w:t>Inapoi</w:t>
-      </w:r>
-      <w:proofErr w:type="spellEnd"/>
-    </w:p>
-    <w:p>
-      <w:pPr>
-        <w:ind w:left="360"/>
-        <w:rPr>
-          <w:lang w:val="en-US"/>
-        </w:rPr>
-      </w:pPr>
-    </w:p>
-    <w:p>
-      <w:pPr>
-        <w:jc w:val="center"/>
-        <w:rPr>
-          <w:lang w:val="en-US"/>
-        </w:rPr>
-      </w:pPr>
-      <w:r>
-        <w:rPr>
-          <w:lang w:val="en-US"/>
-        </w:rPr>
-        <w:t>Catalog Menu</w:t>
-      </w:r>
-    </w:p>
-    <w:p>
-      <w:pPr>
-        <w:jc w:val="center"/>
-        <w:rPr>
-          <w:lang w:val="en-US"/>
-        </w:rPr>
-      </w:pPr>
-    </w:p>
-    <w:p>
-      <w:pPr>
-        <w:pStyle w:val="ListParagraph"/>
-        <w:numPr>
-          <w:ilvl w:val="0"/>
-          <w:numId w:val="5"/>
-        </w:numPr>
-        <w:rPr>
-          <w:lang w:val="en-US"/>
-        </w:rPr>
-      </w:pPr>
-      <w:proofErr w:type="spellStart"/>
-      <w:r>
-        <w:rPr>
-          <w:lang w:val="en-US"/>
-        </w:rPr>
-        <w:t>Creati</w:t>
-      </w:r>
-      <w:proofErr w:type="spellEnd"/>
-      <w:r>
-        <w:rPr>
-          <w:lang w:val="en-US"/>
-        </w:rPr>
-        <w:t xml:space="preserve"> catalog</w:t>
-      </w:r>
-    </w:p>
-    <w:p>
-      <w:pPr>
-        <w:pStyle w:val="ListParagraph"/>
-        <w:numPr>
-          <w:ilvl w:val="0"/>
-          <w:numId w:val="5"/>
-        </w:numPr>
-        <w:rPr>
-          <w:lang w:val="en-US"/>
-        </w:rPr>
-      </w:pPr>
-      <w:proofErr w:type="spellStart"/>
-      <w:r>
-        <w:rPr>
-          <w:lang w:val="en-US"/>
-        </w:rPr>
-        <w:t>Stergeti</w:t>
-      </w:r>
-      <w:proofErr w:type="spellEnd"/>
-      <w:r>
-        <w:rPr>
-          <w:lang w:val="en-US"/>
-        </w:rPr>
-        <w:t xml:space="preserve"> catalog</w:t>
-      </w:r>
-    </w:p>
-    <w:p>
-      <w:pPr>
-        <w:pStyle w:val="ListParagraph"/>
-        <w:numPr>
-          <w:ilvl w:val="0"/>
-          <w:numId w:val="5"/>
-        </w:numPr>
-        <w:rPr>
-          <w:lang w:val="en-US"/>
-        </w:rPr>
-      </w:pPr>
-      <w:proofErr w:type="spellStart"/>
-      <w:r>
-        <w:rPr>
-          <w:lang w:val="en-US"/>
-        </w:rPr>
-        <w:t>Adaugati</w:t>
-      </w:r>
-      <w:proofErr w:type="spellEnd"/>
-      <w:r>
-        <w:rPr>
-          <w:lang w:val="en-US"/>
-        </w:rPr>
-        <w:t xml:space="preserve"> personae</w:t>
-      </w:r>
-    </w:p>
-    <w:p>
-      <w:pPr>
-        <w:pStyle w:val="ListParagraph"/>
-        <w:numPr>
-          <w:ilvl w:val="0"/>
-          <w:numId w:val="5"/>
-        </w:numPr>
-        <w:rPr>
-          <w:lang w:val="en-US"/>
-        </w:rPr>
-      </w:pPr>
-      <w:proofErr w:type="spellStart"/>
-      <w:r>
-        <w:rPr>
-          <w:lang w:val="en-US"/>
-        </w:rPr>
-        <w:t>Stergeti</w:t>
-      </w:r>
-      <w:proofErr w:type="spellEnd"/>
-      <w:r>
-        <w:rPr>
-          <w:lang w:val="en-US"/>
-        </w:rPr>
-        <w:t xml:space="preserve"> personae</w:t>
-      </w:r>
-    </w:p>
-    <w:p>
-      <w:pPr>
-        <w:pStyle w:val="ListParagraph"/>
-        <w:numPr>
-          <w:ilvl w:val="0"/>
-          <w:numId w:val="5"/>
-        </w:numPr>
-        <w:rPr>
-          <w:lang w:val="en-US"/>
-        </w:rPr>
-      </w:pPr>
-      <w:proofErr w:type="spellStart"/>
-      <w:r>
-        <w:rPr>
-          <w:lang w:val="en-US"/>
-        </w:rPr>
-        <w:t>Adaugati</w:t>
-      </w:r>
-      <w:proofErr w:type="spellEnd"/>
-      <w:r>
-        <w:rPr>
-          <w:lang w:val="en-US"/>
-        </w:rPr>
-        <w:t xml:space="preserve"> nota</w:t>
-      </w:r>
-    </w:p>
-    <w:p>
-      <w:pPr>
-        <w:pStyle w:val="ListParagraph"/>
-        <w:numPr>
-          <w:ilvl w:val="0"/>
-          <w:numId w:val="5"/>
-        </w:numPr>
-        <w:rPr>
-          <w:lang w:val="en-US"/>
-        </w:rPr>
-      </w:pPr>
-      <w:proofErr w:type="spellStart"/>
-      <w:r>
-        <w:rPr>
-          <w:lang w:val="en-US"/>
-        </w:rPr>
-        <w:t>Modificati</w:t>
-      </w:r>
-      <w:proofErr w:type="spellEnd"/>
-      <w:r>
-        <w:rPr>
-          <w:lang w:val="en-US"/>
-        </w:rPr>
-        <w:t xml:space="preserve"> nota</w:t>
-      </w:r>
-    </w:p>
-    <w:p>
-      <w:pPr>
-        <w:pStyle w:val="ListParagraph"/>
-        <w:numPr>
-          <w:ilvl w:val="0"/>
-          <w:numId w:val="5"/>
-        </w:numPr>
-        <w:rPr>
-          <w:lang w:val="en-US"/>
-        </w:rPr>
-      </w:pPr>
-      <w:proofErr w:type="spellStart"/>
-      <w:r>
-        <w:rPr>
-          <w:lang w:val="en-US"/>
-        </w:rPr>
-        <w:t>Cautare</w:t>
-      </w:r>
-      <w:proofErr w:type="spellEnd"/>
-      <w:r>
-        <w:rPr>
-          <w:lang w:val="en-US"/>
-        </w:rPr>
-        <w:t xml:space="preserve"> personae</w:t>
-      </w:r>
-    </w:p>
-    <w:p>
-      <w:pPr>
-        <w:pStyle w:val="ListParagraph"/>
-        <w:numPr>
-          <w:ilvl w:val="0"/>
-          <w:numId w:val="5"/>
-        </w:numPr>
-        <w:rPr>
-          <w:lang w:val="en-US"/>
-        </w:rPr>
-      </w:pPr>
-      <w:proofErr w:type="spellStart"/>
-      <w:r>
-        <w:rPr>
-          <w:lang w:val="en-US"/>
-        </w:rPr>
-        <w:t>Inapoi</w:t>
-      </w:r>
-      <w:proofErr w:type="spellEnd"/>
-    </w:p>
-    <w:p>
-      <w:pPr>
-        <w:ind w:left="360"/>
-        <w:rPr>
-          <w:lang w:val="en-US"/>
-        </w:rPr>
-      </w:pPr>
-    </w:p>
-    <w:p>
-      <w:pPr>
-        <w:ind w:left="360"/>
-        <w:rPr>
-          <w:lang w:val="en-US"/>
-        </w:rPr>
-      </w:pPr>
-    </w:p>
-    <w:p>
-      <w:pPr>
-        <w:jc w:val="center"/>
-        <w:rPr>
-          <w:lang w:val="en-US"/>
-        </w:rPr>
-      </w:pPr>
-      <w:proofErr w:type="spellStart"/>
-      <w:r>
-        <w:rPr>
-          <w:lang w:val="en-US"/>
-        </w:rPr>
-        <w:t>Arhive</w:t>
-      </w:r>
-      <w:proofErr w:type="spellEnd"/>
-      <w:r>
-        <w:rPr>
-          <w:lang w:val="en-US"/>
-        </w:rPr>
-        <w:t xml:space="preserve"> Menu</w:t>
-      </w:r>
-    </w:p>
-    <w:p>
-      <w:pPr>
-        <w:jc w:val="center"/>
-        <w:rPr>
-          <w:lang w:val="en-US"/>
-        </w:rPr>
-      </w:pPr>
-    </w:p>
-    <w:p>
-      <w:pPr>
-        <w:pStyle w:val="ListParagraph"/>
-        <w:numPr>
-          <w:ilvl w:val="0"/>
-          <w:numId w:val="6"/>
-        </w:numPr>
-        <w:rPr>
-          <w:lang w:val="en-US"/>
-        </w:rPr>
-      </w:pPr>
-      <w:proofErr w:type="spellStart"/>
-      <w:r>
-        <w:rPr>
-          <w:lang w:val="en-US"/>
-        </w:rPr>
-        <w:t>Cautare</w:t>
-      </w:r>
-      <w:proofErr w:type="spellEnd"/>
-      <w:r>
-        <w:rPr>
-          <w:lang w:val="en-US"/>
-        </w:rPr>
-        <w:t xml:space="preserve"> in </w:t>
-      </w:r>
-      <w:proofErr w:type="spellStart"/>
-      <w:r>
-        <w:rPr>
-          <w:lang w:val="en-US"/>
-        </w:rPr>
-        <w:t>arhive</w:t>
-      </w:r>
-      <w:proofErr w:type="spellEnd"/>
-    </w:p>
-    <w:p>
-      <w:pPr>
-        <w:pStyle w:val="ListParagraph"/>
-        <w:numPr>
-          <w:ilvl w:val="0"/>
-          <w:numId w:val="6"/>
-        </w:numPr>
-        <w:rPr>
-          <w:lang w:val="en-US"/>
-        </w:rPr>
-      </w:pPr>
-      <w:proofErr w:type="spellStart"/>
-      <w:r>
-        <w:rPr>
-          <w:lang w:val="en-US"/>
-        </w:rPr>
-        <w:t>Modificare</w:t>
-      </w:r>
-      <w:proofErr w:type="spellEnd"/>
-      <w:r>
-        <w:rPr>
-          <w:lang w:val="en-US"/>
-        </w:rPr>
-        <w:t xml:space="preserve"> </w:t>
-      </w:r>
-      <w:proofErr w:type="spellStart"/>
-      <w:r>
-        <w:rPr>
-          <w:lang w:val="en-US"/>
-        </w:rPr>
-        <w:t>arhive</w:t>
-      </w:r>
-      <w:proofErr w:type="spellEnd"/>
-    </w:p>
-    <w:p>
-      <w:pPr>
-        <w:pStyle w:val="ListParagraph"/>
-        <w:numPr>
-          <w:ilvl w:val="0"/>
-          <w:numId w:val="6"/>
-        </w:numPr>
-        <w:rPr>
-          <w:lang w:val="en-US"/>
-        </w:rPr>
-      </w:pPr>
-      <w:r>
-        <w:rPr>
-          <w:lang w:val="en-US"/>
-        </w:rPr>
-        <w:t>Inapoi</w:t>
       </w:r>
       <w:bookmarkStart w:id="0" w:name="_GoBack"/>
       <w:bookmarkEnd w:id="0"/>
+      <w:proofErr w:type="spellEnd"/>
+    </w:p>
+    <w:p>
+      <w:pPr>
+        <w:pStyle w:val="ListParagraph"/>
+        <w:numPr>
+          <w:ilvl w:val="0"/>
+          <w:numId w:val="3"/>
+        </w:numPr>
+        <w:rPr>
+          <w:lang w:val="en-US"/>
+        </w:rPr>
+      </w:pPr>
+      <w:proofErr w:type="spellStart"/>
+      <w:r>
+        <w:rPr>
+          <w:lang w:val="en-US"/>
+        </w:rPr>
+        <w:t>Modificati</w:t>
+      </w:r>
+      <w:proofErr w:type="spellEnd"/>
+      <w:r>
+        <w:rPr>
+          <w:lang w:val="en-US"/>
+        </w:rPr>
+        <w:t xml:space="preserve"> </w:t>
+      </w:r>
+      <w:proofErr w:type="spellStart"/>
+      <w:r>
+        <w:rPr>
+          <w:lang w:val="en-US"/>
+        </w:rPr>
+        <w:t>activitati</w:t>
+      </w:r>
+      <w:proofErr w:type="spellEnd"/>
+    </w:p>
+    <w:p>
+      <w:pPr>
+        <w:pStyle w:val="ListParagraph"/>
+        <w:numPr>
+          <w:ilvl w:val="0"/>
+          <w:numId w:val="3"/>
+        </w:numPr>
+        <w:rPr>
+          <w:lang w:val="en-US"/>
+        </w:rPr>
+      </w:pPr>
+      <w:proofErr w:type="spellStart"/>
+      <w:r>
+        <w:rPr>
+          <w:lang w:val="en-US"/>
+        </w:rPr>
+        <w:t>Inapoi</w:t>
+      </w:r>
+      <w:proofErr w:type="spellEnd"/>
+    </w:p>
+    <w:p>
+      <w:pPr>
+        <w:ind w:left="360"/>
+        <w:rPr>
+          <w:lang w:val="en-US"/>
+        </w:rPr>
+      </w:pPr>
+    </w:p>
+    <w:p>
+      <w:pPr>
+        <w:ind w:left="360"/>
+        <w:rPr>
+          <w:lang w:val="en-US"/>
+        </w:rPr>
+      </w:pPr>
+    </w:p>
+    <w:p>
+      <w:pPr>
+        <w:jc w:val="center"/>
+        <w:rPr>
+          <w:lang w:val="en-US"/>
+        </w:rPr>
+      </w:pPr>
+      <w:r>
+        <w:rPr>
+          <w:lang w:val="en-US"/>
+        </w:rPr>
+        <w:t>Discipline Menu</w:t>
+      </w:r>
+    </w:p>
+    <w:p>
+      <w:pPr>
+        <w:jc w:val="center"/>
+        <w:rPr>
+          <w:lang w:val="en-US"/>
+        </w:rPr>
+      </w:pPr>
+    </w:p>
+    <w:p>
+      <w:pPr>
+        <w:pStyle w:val="ListParagraph"/>
+        <w:numPr>
+          <w:ilvl w:val="0"/>
+          <w:numId w:val="4"/>
+        </w:numPr>
+        <w:rPr>
+          <w:lang w:val="en-US"/>
+        </w:rPr>
+      </w:pPr>
+      <w:proofErr w:type="spellStart"/>
+      <w:r>
+        <w:rPr>
+          <w:lang w:val="en-US"/>
+        </w:rPr>
+        <w:t>Creati</w:t>
+      </w:r>
+      <w:proofErr w:type="spellEnd"/>
+      <w:r>
+        <w:rPr>
+          <w:lang w:val="en-US"/>
+        </w:rPr>
+        <w:t xml:space="preserve"> </w:t>
+      </w:r>
+      <w:proofErr w:type="spellStart"/>
+      <w:r>
+        <w:rPr>
+          <w:lang w:val="en-US"/>
+        </w:rPr>
+        <w:t>disciplina</w:t>
+      </w:r>
+      <w:proofErr w:type="spellEnd"/>
+    </w:p>
+    <w:p>
+      <w:pPr>
+        <w:pStyle w:val="ListParagraph"/>
+        <w:numPr>
+          <w:ilvl w:val="0"/>
+          <w:numId w:val="4"/>
+        </w:numPr>
+        <w:rPr>
+          <w:lang w:val="en-US"/>
+        </w:rPr>
+      </w:pPr>
+      <w:proofErr w:type="spellStart"/>
+      <w:r>
+        <w:rPr>
+          <w:lang w:val="en-US"/>
+        </w:rPr>
+        <w:t>Sterge</w:t>
+      </w:r>
+      <w:proofErr w:type="spellEnd"/>
+      <w:r>
+        <w:rPr>
+          <w:lang w:val="en-US"/>
+        </w:rPr>
+        <w:t xml:space="preserve"> </w:t>
+      </w:r>
+      <w:proofErr w:type="spellStart"/>
+      <w:r>
+        <w:rPr>
+          <w:lang w:val="en-US"/>
+        </w:rPr>
+        <w:t>disciplina</w:t>
+      </w:r>
+      <w:proofErr w:type="spellEnd"/>
+    </w:p>
+    <w:p>
+      <w:pPr>
+        <w:pStyle w:val="ListParagraph"/>
+        <w:numPr>
+          <w:ilvl w:val="0"/>
+          <w:numId w:val="4"/>
+        </w:numPr>
+        <w:rPr>
+          <w:lang w:val="en-US"/>
+        </w:rPr>
+      </w:pPr>
+      <w:proofErr w:type="spellStart"/>
+      <w:r>
+        <w:rPr>
+          <w:lang w:val="en-US"/>
+        </w:rPr>
+        <w:t>Modificati</w:t>
+      </w:r>
+      <w:proofErr w:type="spellEnd"/>
+      <w:r>
+        <w:rPr>
+          <w:lang w:val="en-US"/>
+        </w:rPr>
+        <w:t xml:space="preserve"> </w:t>
+      </w:r>
+      <w:proofErr w:type="spellStart"/>
+      <w:r>
+        <w:rPr>
+          <w:lang w:val="en-US"/>
+        </w:rPr>
+        <w:t>disciplina</w:t>
+      </w:r>
+      <w:proofErr w:type="spellEnd"/>
+    </w:p>
+    <w:p>
+      <w:pPr>
+        <w:pStyle w:val="ListParagraph"/>
+        <w:numPr>
+          <w:ilvl w:val="0"/>
+          <w:numId w:val="4"/>
+        </w:numPr>
+        <w:rPr>
+          <w:lang w:val="en-US"/>
+        </w:rPr>
+      </w:pPr>
+      <w:proofErr w:type="spellStart"/>
+      <w:r>
+        <w:rPr>
+          <w:lang w:val="en-US"/>
+        </w:rPr>
+        <w:t>Inroleaza</w:t>
+      </w:r>
+      <w:proofErr w:type="spellEnd"/>
+      <w:r>
+        <w:rPr>
+          <w:lang w:val="en-US"/>
+        </w:rPr>
+        <w:t xml:space="preserve"> student</w:t>
+      </w:r>
+    </w:p>
+    <w:p>
+      <w:pPr>
+        <w:pStyle w:val="ListParagraph"/>
+        <w:numPr>
+          <w:ilvl w:val="0"/>
+          <w:numId w:val="4"/>
+        </w:numPr>
+        <w:rPr>
+          <w:lang w:val="en-US"/>
+        </w:rPr>
+      </w:pPr>
+      <w:proofErr w:type="spellStart"/>
+      <w:r>
+        <w:rPr>
+          <w:lang w:val="en-US"/>
+        </w:rPr>
+        <w:t>Elimina</w:t>
+      </w:r>
+      <w:proofErr w:type="spellEnd"/>
+      <w:r>
+        <w:rPr>
+          <w:lang w:val="en-US"/>
+        </w:rPr>
+        <w:t xml:space="preserve"> student</w:t>
+      </w:r>
+    </w:p>
+    <w:p>
+      <w:pPr>
+        <w:pStyle w:val="ListParagraph"/>
+        <w:numPr>
+          <w:ilvl w:val="0"/>
+          <w:numId w:val="4"/>
+        </w:numPr>
+        <w:rPr>
+          <w:lang w:val="en-US"/>
+        </w:rPr>
+      </w:pPr>
+      <w:proofErr w:type="spellStart"/>
+      <w:r>
+        <w:rPr>
+          <w:lang w:val="en-US"/>
+        </w:rPr>
+        <w:t>Inapoi</w:t>
+      </w:r>
+      <w:proofErr w:type="spellEnd"/>
+    </w:p>
+    <w:p>
+      <w:pPr>
+        <w:ind w:left="360"/>
+        <w:rPr>
+          <w:lang w:val="en-US"/>
+        </w:rPr>
+      </w:pPr>
+    </w:p>
+    <w:p>
+      <w:pPr>
+        <w:jc w:val="center"/>
+        <w:rPr>
+          <w:lang w:val="en-US"/>
+        </w:rPr>
+      </w:pPr>
+      <w:r>
+        <w:rPr>
+          <w:lang w:val="en-US"/>
+        </w:rPr>
+        <w:t>Catalog Menu</w:t>
+      </w:r>
+    </w:p>
+    <w:p>
+      <w:pPr>
+        <w:jc w:val="center"/>
+        <w:rPr>
+          <w:lang w:val="en-US"/>
+        </w:rPr>
+      </w:pPr>
+    </w:p>
+    <w:p>
+      <w:pPr>
+        <w:pStyle w:val="ListParagraph"/>
+        <w:numPr>
+          <w:ilvl w:val="0"/>
+          <w:numId w:val="5"/>
+        </w:numPr>
+        <w:rPr>
+          <w:lang w:val="en-US"/>
+        </w:rPr>
+      </w:pPr>
+      <w:proofErr w:type="spellStart"/>
+      <w:r>
+        <w:rPr>
+          <w:lang w:val="en-US"/>
+        </w:rPr>
+        <w:t>Creati</w:t>
+      </w:r>
+      <w:proofErr w:type="spellEnd"/>
+      <w:r>
+        <w:rPr>
+          <w:lang w:val="en-US"/>
+        </w:rPr>
+        <w:t xml:space="preserve"> catalog</w:t>
+      </w:r>
+    </w:p>
+    <w:p>
+      <w:pPr>
+        <w:pStyle w:val="ListParagraph"/>
+        <w:numPr>
+          <w:ilvl w:val="0"/>
+          <w:numId w:val="5"/>
+        </w:numPr>
+        <w:rPr>
+          <w:lang w:val="en-US"/>
+        </w:rPr>
+      </w:pPr>
+      <w:proofErr w:type="spellStart"/>
+      <w:r>
+        <w:rPr>
+          <w:lang w:val="en-US"/>
+        </w:rPr>
+        <w:t>Stergeti</w:t>
+      </w:r>
+      <w:proofErr w:type="spellEnd"/>
+      <w:r>
+        <w:rPr>
+          <w:lang w:val="en-US"/>
+        </w:rPr>
+        <w:t xml:space="preserve"> catalog</w:t>
+      </w:r>
+    </w:p>
+    <w:p>
+      <w:pPr>
+        <w:pStyle w:val="ListParagraph"/>
+        <w:numPr>
+          <w:ilvl w:val="0"/>
+          <w:numId w:val="5"/>
+        </w:numPr>
+        <w:rPr>
+          <w:lang w:val="en-US"/>
+        </w:rPr>
+      </w:pPr>
+      <w:proofErr w:type="spellStart"/>
+      <w:r>
+        <w:rPr>
+          <w:lang w:val="en-US"/>
+        </w:rPr>
+        <w:t>Adaugati</w:t>
+      </w:r>
+      <w:proofErr w:type="spellEnd"/>
+      <w:r>
+        <w:rPr>
+          <w:lang w:val="en-US"/>
+        </w:rPr>
+        <w:t xml:space="preserve"> personae</w:t>
+      </w:r>
+    </w:p>
+    <w:p>
+      <w:pPr>
+        <w:pStyle w:val="ListParagraph"/>
+        <w:numPr>
+          <w:ilvl w:val="0"/>
+          <w:numId w:val="5"/>
+        </w:numPr>
+        <w:rPr>
+          <w:lang w:val="en-US"/>
+        </w:rPr>
+      </w:pPr>
+      <w:proofErr w:type="spellStart"/>
+      <w:r>
+        <w:rPr>
+          <w:lang w:val="en-US"/>
+        </w:rPr>
+        <w:t>Stergeti</w:t>
+      </w:r>
+      <w:proofErr w:type="spellEnd"/>
+      <w:r>
+        <w:rPr>
+          <w:lang w:val="en-US"/>
+        </w:rPr>
+        <w:t xml:space="preserve"> personae</w:t>
+      </w:r>
+    </w:p>
+    <w:p>
+      <w:pPr>
+        <w:pStyle w:val="ListParagraph"/>
+        <w:numPr>
+          <w:ilvl w:val="0"/>
+          <w:numId w:val="5"/>
+        </w:numPr>
+        <w:rPr>
+          <w:lang w:val="en-US"/>
+        </w:rPr>
+      </w:pPr>
+      <w:proofErr w:type="spellStart"/>
+      <w:r>
+        <w:rPr>
+          <w:lang w:val="en-US"/>
+        </w:rPr>
+        <w:t>Adaugati</w:t>
+      </w:r>
+      <w:proofErr w:type="spellEnd"/>
+      <w:r>
+        <w:rPr>
+          <w:lang w:val="en-US"/>
+        </w:rPr>
+        <w:t xml:space="preserve"> nota</w:t>
+      </w:r>
+    </w:p>
+    <w:p>
+      <w:pPr>
+        <w:pStyle w:val="ListParagraph"/>
+        <w:numPr>
+          <w:ilvl w:val="0"/>
+          <w:numId w:val="5"/>
+        </w:numPr>
+        <w:rPr>
+          <w:lang w:val="en-US"/>
+        </w:rPr>
+      </w:pPr>
+      <w:proofErr w:type="spellStart"/>
+      <w:r>
+        <w:rPr>
+          <w:lang w:val="en-US"/>
+        </w:rPr>
+        <w:t>Modificati</w:t>
+      </w:r>
+      <w:proofErr w:type="spellEnd"/>
+      <w:r>
+        <w:rPr>
+          <w:lang w:val="en-US"/>
+        </w:rPr>
+        <w:t xml:space="preserve"> nota</w:t>
+      </w:r>
+    </w:p>
+    <w:p>
+      <w:pPr>
+        <w:pStyle w:val="ListParagraph"/>
+        <w:numPr>
+          <w:ilvl w:val="0"/>
+          <w:numId w:val="5"/>
+        </w:numPr>
+        <w:rPr>
+          <w:lang w:val="en-US"/>
+        </w:rPr>
+      </w:pPr>
+      <w:proofErr w:type="spellStart"/>
+      <w:r>
+        <w:rPr>
+          <w:lang w:val="en-US"/>
+        </w:rPr>
+        <w:t>Cautare</w:t>
+      </w:r>
+      <w:proofErr w:type="spellEnd"/>
+      <w:r>
+        <w:rPr>
+          <w:lang w:val="en-US"/>
+        </w:rPr>
+        <w:t xml:space="preserve"> personae</w:t>
+      </w:r>
+    </w:p>
+    <w:p>
+      <w:pPr>
+        <w:pStyle w:val="ListParagraph"/>
+        <w:numPr>
+          <w:ilvl w:val="0"/>
+          <w:numId w:val="5"/>
+        </w:numPr>
+        <w:rPr>
+          <w:lang w:val="en-US"/>
+        </w:rPr>
+      </w:pPr>
+      <w:proofErr w:type="spellStart"/>
+      <w:r>
+        <w:rPr>
+          <w:lang w:val="en-US"/>
+        </w:rPr>
+        <w:t>Inapoi</w:t>
+      </w:r>
+      <w:proofErr w:type="spellEnd"/>
+    </w:p>
+    <w:p>
+      <w:pPr>
+        <w:ind w:left="360"/>
+        <w:rPr>
+          <w:lang w:val="en-US"/>
+        </w:rPr>
+      </w:pPr>
+    </w:p>
+    <w:p>
+      <w:pPr>
+        <w:ind w:left="360"/>
+        <w:rPr>
+          <w:lang w:val="en-US"/>
+        </w:rPr>
+      </w:pPr>
+    </w:p>
+    <w:p>
+      <w:pPr>
+        <w:jc w:val="center"/>
+        <w:rPr>
+          <w:lang w:val="en-US"/>
+        </w:rPr>
+      </w:pPr>
+      <w:proofErr w:type="spellStart"/>
+      <w:r>
+        <w:rPr>
+          <w:lang w:val="en-US"/>
+        </w:rPr>
+        <w:t>Arhive</w:t>
+      </w:r>
+      <w:proofErr w:type="spellEnd"/>
+      <w:r>
+        <w:rPr>
+          <w:lang w:val="en-US"/>
+        </w:rPr>
+        <w:t xml:space="preserve"> Menu</w:t>
+      </w:r>
+    </w:p>
+    <w:p>
+      <w:pPr>
+        <w:jc w:val="center"/>
+        <w:rPr>
+          <w:lang w:val="en-US"/>
+        </w:rPr>
+      </w:pPr>
+    </w:p>
+    <w:p>
+      <w:pPr>
+        <w:pStyle w:val="ListParagraph"/>
+        <w:numPr>
+          <w:ilvl w:val="0"/>
+          <w:numId w:val="6"/>
+        </w:numPr>
+        <w:rPr>
+          <w:lang w:val="en-US"/>
+        </w:rPr>
+      </w:pPr>
+      <w:proofErr w:type="spellStart"/>
+      <w:r>
+        <w:rPr>
+          <w:lang w:val="en-US"/>
+        </w:rPr>
+        <w:t>Cautare</w:t>
+      </w:r>
+      <w:proofErr w:type="spellEnd"/>
+      <w:r>
+        <w:rPr>
+          <w:lang w:val="en-US"/>
+        </w:rPr>
+        <w:t xml:space="preserve"> in </w:t>
+      </w:r>
+      <w:proofErr w:type="spellStart"/>
+      <w:r>
+        <w:rPr>
+          <w:lang w:val="en-US"/>
+        </w:rPr>
+        <w:t>arhive</w:t>
+      </w:r>
+      <w:proofErr w:type="spellEnd"/>
+    </w:p>
+    <w:p>
+      <w:pPr>
+        <w:pStyle w:val="ListParagraph"/>
+        <w:numPr>
+          <w:ilvl w:val="0"/>
+          <w:numId w:val="6"/>
+        </w:numPr>
+        <w:rPr>
+          <w:lang w:val="en-US"/>
+        </w:rPr>
+      </w:pPr>
+      <w:proofErr w:type="spellStart"/>
+      <w:r>
+        <w:rPr>
+          <w:lang w:val="en-US"/>
+        </w:rPr>
+        <w:t>Modificare</w:t>
+      </w:r>
+      <w:proofErr w:type="spellEnd"/>
+      <w:r>
+        <w:rPr>
+          <w:lang w:val="en-US"/>
+        </w:rPr>
+        <w:t xml:space="preserve"> </w:t>
+      </w:r>
+      <w:proofErr w:type="spellStart"/>
+      <w:r>
+        <w:rPr>
+          <w:lang w:val="en-US"/>
+        </w:rPr>
+        <w:t>arhive</w:t>
+      </w:r>
+      <w:proofErr w:type="spellEnd"/>
+    </w:p>
+    <w:p>
+      <w:pPr>
+        <w:pStyle w:val="ListParagraph"/>
+        <w:numPr>
+          <w:ilvl w:val="0"/>
+          <w:numId w:val="6"/>
+        </w:numPr>
+        <w:rPr>
+          <w:lang w:val="en-US"/>
+        </w:rPr>
+      </w:pPr>
+      <w:r>
+        <w:rPr>
+          <w:lang w:val="en-US"/>
+        </w:rPr>
+        <w:t>Inapoi</w:t>
+      </w:r>
     </w:p>
     <w:p>
       <w:pPr>

</xml_diff>